<commit_message>
Fin des grilles aleatoire
</commit_message>
<xml_diff>
--- a/doc/world dossier/Documentation_Mikael.Juillet.docx
+++ b/doc/world dossier/Documentation_Mikael.Juillet.docx
@@ -8,7 +8,7 @@
           <w:rFonts w:eastAsiaTheme="minorHAnsi"/>
           <w:sz w:val="24"/>
           <w:szCs w:val="24"/>
-          <w:lang w:eastAsia="en-US"/>
+          <w:lang w:val="fr-FR" w:eastAsia="en-US"/>
         </w:rPr>
         <w:id w:val="75105495"/>
         <w:docPartObj>
@@ -16,11 +16,7 @@
           <w:docPartUnique/>
         </w:docPartObj>
       </w:sdtPr>
-      <w:sdtEndPr>
-        <w:rPr>
-          <w:lang w:val="fr-FR"/>
-        </w:rPr>
-      </w:sdtEndPr>
+      <w:sdtEndPr/>
       <w:sdtContent>
         <w:p>
           <w:pPr>
@@ -5550,37 +5546,55 @@
         <w:t xml:space="preserve"> module</w:t>
       </w:r>
       <w:r>
+        <w:t>s</w:t>
+      </w:r>
+      <w:r>
         <w:t xml:space="preserve"> (MA-20, ICT-431)</w:t>
       </w:r>
       <w:r>
         <w:t xml:space="preserve"> est la réalisation </w:t>
       </w:r>
       <w:r>
-        <w:t xml:space="preserve">d'un projet nommé Bataille navale. </w:t>
+        <w:t xml:space="preserve">d'un projet nommé </w:t>
+      </w:r>
+      <w:r>
+        <w:t>"</w:t>
+      </w:r>
+      <w:r>
+        <w:t xml:space="preserve">Bataille </w:t>
+      </w:r>
+      <w:r>
+        <w:t>N</w:t>
+      </w:r>
+      <w:r>
+        <w:t>avale</w:t>
+      </w:r>
+      <w:r>
+        <w:t>"</w:t>
+      </w:r>
+      <w:r>
+        <w:t xml:space="preserve">. </w:t>
       </w:r>
     </w:p>
     <w:p>
+      <w:bookmarkStart w:id="2" w:name="_Toc35534347"/>
       <w:r>
         <w:t xml:space="preserve">Il est </w:t>
       </w:r>
       <w:r>
-        <w:t>"demander" de crée un projet individuel avec la réalisation d'un programme qui as les fonctionnalité demander dans le ca</w:t>
-      </w:r>
-      <w:r>
-        <w:t>h</w:t>
-      </w:r>
-      <w:r>
-        <w:t xml:space="preserve">ier des charges ainsi que la réalisation d'une documentation </w:t>
-      </w:r>
-      <w:r>
-        <w:t xml:space="preserve">structurée. </w:t>
+        <w:rPr>
+          <w:color w:val="FF0000"/>
+        </w:rPr>
+        <w:t>"demandé"</w:t>
+      </w:r>
+      <w:r>
+        <w:t xml:space="preserve"> de créer un projet individuel qu’il faudra réaliser à l’aide d'un programme, en y incluant les fonctionnalités demandées par le cahier des charges et développées à l’aide d'une documentation structurée. </w:t>
       </w:r>
     </w:p>
     <w:p>
       <w:pPr>
         <w:pStyle w:val="Titre2"/>
       </w:pPr>
-      <w:bookmarkStart w:id="2" w:name="_Toc35534347"/>
       <w:r>
         <w:t>Objectifs</w:t>
       </w:r>
@@ -5824,7 +5838,6 @@
     <w:p>
       <w:pPr>
         <w:contextualSpacing w:val="0"/>
-        <w:jc w:val="left"/>
       </w:pPr>
       <w:r>
         <w:br w:type="page"/>
@@ -5849,19 +5862,24 @@
     <w:p/>
     <w:p>
       <w:r>
-        <w:t>Nous avons reçu le cahier des charge le 26.02.2020, puis nous avons passer environ 10 minutes à discuter des modalité</w:t>
+        <w:t>Le 26.02.2020, nous avons reçu le cahier des charges et avons passé initialement 10 minutes environ à discuter des modalités de ce projet.</w:t>
+      </w:r>
+    </w:p>
+    <w:p>
+      <w:r>
+        <w:t xml:space="preserve">Il </w:t>
       </w:r>
       <w:r>
         <w:t>s</w:t>
       </w:r>
       <w:r>
-        <w:t xml:space="preserve"> de ce </w:t>
-      </w:r>
-      <w:r>
-        <w:t>projet. Puis s</w:t>
-      </w:r>
-      <w:r>
-        <w:t>'en est suivi une théorie sur la création des</w:t>
+        <w:t xml:space="preserve">'en est suivi </w:t>
+      </w:r>
+      <w:r>
+        <w:t>une</w:t>
+      </w:r>
+      <w:r>
+        <w:t xml:space="preserve"> théorie sur la création des</w:t>
       </w:r>
       <w:r>
         <w:t xml:space="preserve"> Use</w:t>
@@ -5873,31 +5891,49 @@
         <w:t>C</w:t>
       </w:r>
       <w:r>
-        <w:t>ases ainsi que de la théorie sur les scénarios</w:t>
+        <w:t>ases ainsi qu</w:t>
+      </w:r>
+      <w:r>
+        <w:t>'une</w:t>
+      </w:r>
+      <w:r>
+        <w:t xml:space="preserve"> théorie sur les scénarios</w:t>
+      </w:r>
+      <w:r>
+        <w:t>.</w:t>
+      </w:r>
+      <w:r>
+        <w:t xml:space="preserve"> </w:t>
+      </w:r>
+      <w:r>
+        <w:t>D</w:t>
+      </w:r>
+      <w:r>
+        <w:t xml:space="preserve">ans un </w:t>
+      </w:r>
+      <w:r>
+        <w:t>second</w:t>
+      </w:r>
+      <w:r>
+        <w:t xml:space="preserve"> temps le mandant n</w:t>
+      </w:r>
+      <w:r>
+        <w:t>ous</w:t>
+      </w:r>
+      <w:r>
+        <w:t xml:space="preserve"> présen</w:t>
+      </w:r>
+      <w:r>
+        <w:t>ta</w:t>
+      </w:r>
+      <w:r>
+        <w:t xml:space="preserve"> la création des maquettes</w:t>
       </w:r>
       <w:r>
         <w:t>,</w:t>
       </w:r>
       <w:r>
-        <w:t xml:space="preserve"> dans un </w:t>
-      </w:r>
-      <w:r>
-        <w:t>second</w:t>
-      </w:r>
-      <w:r>
-        <w:t xml:space="preserve"> temps le mandant n</w:t>
-      </w:r>
-      <w:r>
-        <w:t>ous</w:t>
-      </w:r>
-      <w:r>
-        <w:t xml:space="preserve"> présen</w:t>
-      </w:r>
-      <w:r>
-        <w:t>ta</w:t>
-      </w:r>
-      <w:r>
-        <w:t xml:space="preserve"> la création des maquettes ainsi que le</w:t>
+        <w:t xml:space="preserve"> ainsi que le</w:t>
       </w:r>
       <w:r>
         <w:t xml:space="preserve"> MCD.</w:t>
@@ -5906,202 +5942,829 @@
         <w:t xml:space="preserve"> Suite à cela nous avons pratiquer.</w:t>
       </w:r>
       <w:r>
-        <w:t xml:space="preserve"> J'ai crée des maquette. </w:t>
+        <w:t xml:space="preserve"> J'ai </w:t>
+      </w:r>
+      <w:r>
+        <w:t xml:space="preserve">été en charge de </w:t>
+      </w:r>
+      <w:r>
+        <w:t>crée</w:t>
+      </w:r>
+      <w:r>
+        <w:t xml:space="preserve"> quelques</w:t>
+      </w:r>
+      <w:r>
+        <w:t xml:space="preserve"> maquette</w:t>
+      </w:r>
+      <w:r>
+        <w:t>s</w:t>
+      </w:r>
+      <w:r>
+        <w:t xml:space="preserve">. </w:t>
       </w:r>
     </w:p>
     <w:p/>
     <w:p>
-      <w:proofErr w:type="spellStart"/>
-      <w:r>
-        <w:t>Img</w:t>
-      </w:r>
-      <w:proofErr w:type="spellEnd"/>
-      <w:r>
-        <w:t xml:space="preserve"> maquettes </w:t>
-      </w:r>
-    </w:p>
-    <w:p>
-      <w:proofErr w:type="spellStart"/>
-      <w:r>
-        <w:t>Img</w:t>
-      </w:r>
-      <w:proofErr w:type="spellEnd"/>
-      <w:r>
-        <w:t xml:space="preserve"> use case tous</w:t>
-      </w:r>
-    </w:p>
-    <w:p>
-      <w:pPr>
-        <w:pStyle w:val="Titre1"/>
-      </w:pPr>
-      <w:bookmarkStart w:id="7" w:name="_Toc35534352"/>
-      <w:r>
-        <w:t xml:space="preserve">La planification </w:t>
-      </w:r>
-      <w:r>
-        <w:t>en mode agile</w:t>
-      </w:r>
-      <w:bookmarkEnd w:id="7"/>
-      <w:r>
-        <w:t xml:space="preserve"> </w:t>
+      <w:pPr>
+        <w:rPr>
+          <w:u w:val="single"/>
+        </w:rPr>
+      </w:pPr>
+      <w:r>
+        <w:rPr>
+          <w:u w:val="single"/>
+        </w:rPr>
+        <w:t>Image des Maquettes</w:t>
       </w:r>
     </w:p>
     <w:p/>
     <w:p>
       <w:r>
-        <w:t xml:space="preserve">Sur </w:t>
-      </w:r>
+        <w:rPr>
+          <w:noProof/>
+        </w:rPr>
+        <w:drawing>
+          <wp:anchor distT="0" distB="0" distL="114300" distR="114300" simplePos="0" relativeHeight="251665408" behindDoc="0" locked="0" layoutInCell="1" allowOverlap="1">
+            <wp:simplePos x="0" y="0"/>
+            <wp:positionH relativeFrom="margin">
+              <wp:posOffset>4198290</wp:posOffset>
+            </wp:positionH>
+            <wp:positionV relativeFrom="paragraph">
+              <wp:posOffset>1169670</wp:posOffset>
+            </wp:positionV>
+            <wp:extent cx="2077085" cy="1151890"/>
+            <wp:effectExtent l="0" t="0" r="0" b="0"/>
+            <wp:wrapNone/>
+            <wp:docPr id="42" name="Image 42"/>
+            <wp:cNvGraphicFramePr>
+              <a:graphicFrameLocks xmlns:a="http://schemas.openxmlformats.org/drawingml/2006/main" noChangeAspect="1"/>
+            </wp:cNvGraphicFramePr>
+            <a:graphic xmlns:a="http://schemas.openxmlformats.org/drawingml/2006/main">
+              <a:graphicData uri="http://schemas.openxmlformats.org/drawingml/2006/picture">
+                <pic:pic xmlns:pic="http://schemas.openxmlformats.org/drawingml/2006/picture">
+                  <pic:nvPicPr>
+                    <pic:cNvPr id="0" name="Picture 37"/>
+                    <pic:cNvPicPr>
+                      <a:picLocks noChangeAspect="1" noChangeArrowheads="1"/>
+                    </pic:cNvPicPr>
+                  </pic:nvPicPr>
+                  <pic:blipFill>
+                    <a:blip r:embed="rId10">
+                      <a:extLst>
+                        <a:ext uri="{28A0092B-C50C-407E-A947-70E740481C1C}">
+                          <a14:useLocalDpi xmlns:a14="http://schemas.microsoft.com/office/drawing/2010/main" val="0"/>
+                        </a:ext>
+                      </a:extLst>
+                    </a:blip>
+                    <a:srcRect/>
+                    <a:stretch>
+                      <a:fillRect/>
+                    </a:stretch>
+                  </pic:blipFill>
+                  <pic:spPr bwMode="auto">
+                    <a:xfrm>
+                      <a:off x="0" y="0"/>
+                      <a:ext cx="2077085" cy="1151890"/>
+                    </a:xfrm>
+                    <a:prstGeom prst="rect">
+                      <a:avLst/>
+                    </a:prstGeom>
+                    <a:noFill/>
+                    <a:ln>
+                      <a:noFill/>
+                    </a:ln>
+                  </pic:spPr>
+                </pic:pic>
+              </a:graphicData>
+            </a:graphic>
+            <wp14:sizeRelH relativeFrom="margin">
+              <wp14:pctWidth>0</wp14:pctWidth>
+            </wp14:sizeRelH>
+            <wp14:sizeRelV relativeFrom="margin">
+              <wp14:pctHeight>0</wp14:pctHeight>
+            </wp14:sizeRelV>
+          </wp:anchor>
+        </w:drawing>
+      </w:r>
+      <w:r>
+        <w:rPr>
+          <w:noProof/>
+        </w:rPr>
+        <w:drawing>
+          <wp:anchor distT="0" distB="0" distL="114300" distR="114300" simplePos="0" relativeHeight="251666432" behindDoc="0" locked="0" layoutInCell="1" allowOverlap="1">
+            <wp:simplePos x="0" y="0"/>
+            <wp:positionH relativeFrom="page">
+              <wp:posOffset>3007665</wp:posOffset>
+            </wp:positionH>
+            <wp:positionV relativeFrom="paragraph">
+              <wp:posOffset>1169670</wp:posOffset>
+            </wp:positionV>
+            <wp:extent cx="2083435" cy="1155700"/>
+            <wp:effectExtent l="0" t="0" r="0" b="6350"/>
+            <wp:wrapNone/>
+            <wp:docPr id="41" name="Image 41"/>
+            <wp:cNvGraphicFramePr>
+              <a:graphicFrameLocks xmlns:a="http://schemas.openxmlformats.org/drawingml/2006/main" noChangeAspect="1"/>
+            </wp:cNvGraphicFramePr>
+            <a:graphic xmlns:a="http://schemas.openxmlformats.org/drawingml/2006/main">
+              <a:graphicData uri="http://schemas.openxmlformats.org/drawingml/2006/picture">
+                <pic:pic xmlns:pic="http://schemas.openxmlformats.org/drawingml/2006/picture">
+                  <pic:nvPicPr>
+                    <pic:cNvPr id="0" name="Picture 36"/>
+                    <pic:cNvPicPr>
+                      <a:picLocks noChangeAspect="1" noChangeArrowheads="1"/>
+                    </pic:cNvPicPr>
+                  </pic:nvPicPr>
+                  <pic:blipFill>
+                    <a:blip r:embed="rId11">
+                      <a:extLst>
+                        <a:ext uri="{28A0092B-C50C-407E-A947-70E740481C1C}">
+                          <a14:useLocalDpi xmlns:a14="http://schemas.microsoft.com/office/drawing/2010/main" val="0"/>
+                        </a:ext>
+                      </a:extLst>
+                    </a:blip>
+                    <a:srcRect/>
+                    <a:stretch>
+                      <a:fillRect/>
+                    </a:stretch>
+                  </pic:blipFill>
+                  <pic:spPr bwMode="auto">
+                    <a:xfrm>
+                      <a:off x="0" y="0"/>
+                      <a:ext cx="2083435" cy="1155700"/>
+                    </a:xfrm>
+                    <a:prstGeom prst="rect">
+                      <a:avLst/>
+                    </a:prstGeom>
+                    <a:noFill/>
+                    <a:ln>
+                      <a:noFill/>
+                    </a:ln>
+                  </pic:spPr>
+                </pic:pic>
+              </a:graphicData>
+            </a:graphic>
+            <wp14:sizeRelH relativeFrom="margin">
+              <wp14:pctWidth>0</wp14:pctWidth>
+            </wp14:sizeRelH>
+            <wp14:sizeRelV relativeFrom="margin">
+              <wp14:pctHeight>0</wp14:pctHeight>
+            </wp14:sizeRelV>
+          </wp:anchor>
+        </w:drawing>
+      </w:r>
+      <w:r>
+        <w:rPr>
+          <w:noProof/>
+        </w:rPr>
+        <w:drawing>
+          <wp:anchor distT="0" distB="0" distL="114300" distR="114300" simplePos="0" relativeHeight="251664384" behindDoc="0" locked="0" layoutInCell="1" allowOverlap="1">
+            <wp:simplePos x="0" y="0"/>
+            <wp:positionH relativeFrom="column">
+              <wp:posOffset>7838</wp:posOffset>
+            </wp:positionH>
+            <wp:positionV relativeFrom="paragraph">
+              <wp:posOffset>1166495</wp:posOffset>
+            </wp:positionV>
+            <wp:extent cx="2092020" cy="1159955"/>
+            <wp:effectExtent l="0" t="0" r="3810" b="2540"/>
+            <wp:wrapNone/>
+            <wp:docPr id="45" name="Image 45"/>
+            <wp:cNvGraphicFramePr>
+              <a:graphicFrameLocks xmlns:a="http://schemas.openxmlformats.org/drawingml/2006/main" noChangeAspect="1"/>
+            </wp:cNvGraphicFramePr>
+            <a:graphic xmlns:a="http://schemas.openxmlformats.org/drawingml/2006/main">
+              <a:graphicData uri="http://schemas.openxmlformats.org/drawingml/2006/picture">
+                <pic:pic xmlns:pic="http://schemas.openxmlformats.org/drawingml/2006/picture">
+                  <pic:nvPicPr>
+                    <pic:cNvPr id="0" name="Picture 40"/>
+                    <pic:cNvPicPr>
+                      <a:picLocks noChangeAspect="1" noChangeArrowheads="1"/>
+                    </pic:cNvPicPr>
+                  </pic:nvPicPr>
+                  <pic:blipFill>
+                    <a:blip r:embed="rId12">
+                      <a:extLst>
+                        <a:ext uri="{28A0092B-C50C-407E-A947-70E740481C1C}">
+                          <a14:useLocalDpi xmlns:a14="http://schemas.microsoft.com/office/drawing/2010/main" val="0"/>
+                        </a:ext>
+                      </a:extLst>
+                    </a:blip>
+                    <a:srcRect/>
+                    <a:stretch>
+                      <a:fillRect/>
+                    </a:stretch>
+                  </pic:blipFill>
+                  <pic:spPr bwMode="auto">
+                    <a:xfrm>
+                      <a:off x="0" y="0"/>
+                      <a:ext cx="2092020" cy="1159955"/>
+                    </a:xfrm>
+                    <a:prstGeom prst="rect">
+                      <a:avLst/>
+                    </a:prstGeom>
+                    <a:noFill/>
+                    <a:ln>
+                      <a:noFill/>
+                    </a:ln>
+                  </pic:spPr>
+                </pic:pic>
+              </a:graphicData>
+            </a:graphic>
+            <wp14:sizeRelH relativeFrom="margin">
+              <wp14:pctWidth>0</wp14:pctWidth>
+            </wp14:sizeRelH>
+            <wp14:sizeRelV relativeFrom="margin">
+              <wp14:pctHeight>0</wp14:pctHeight>
+            </wp14:sizeRelV>
+          </wp:anchor>
+        </w:drawing>
+      </w:r>
+      <w:r>
+        <w:rPr>
+          <w:noProof/>
+        </w:rPr>
+        <w:drawing>
+          <wp:anchor distT="0" distB="0" distL="114300" distR="114300" simplePos="0" relativeHeight="251663360" behindDoc="0" locked="0" layoutInCell="1" allowOverlap="1">
+            <wp:simplePos x="0" y="0"/>
+            <wp:positionH relativeFrom="column">
+              <wp:posOffset>4184269</wp:posOffset>
+            </wp:positionH>
+            <wp:positionV relativeFrom="paragraph">
+              <wp:posOffset>7315</wp:posOffset>
+            </wp:positionV>
+            <wp:extent cx="2083723" cy="1155558"/>
+            <wp:effectExtent l="0" t="0" r="0" b="6985"/>
+            <wp:wrapNone/>
+            <wp:docPr id="44" name="Image 44"/>
+            <wp:cNvGraphicFramePr>
+              <a:graphicFrameLocks xmlns:a="http://schemas.openxmlformats.org/drawingml/2006/main" noChangeAspect="1"/>
+            </wp:cNvGraphicFramePr>
+            <a:graphic xmlns:a="http://schemas.openxmlformats.org/drawingml/2006/main">
+              <a:graphicData uri="http://schemas.openxmlformats.org/drawingml/2006/picture">
+                <pic:pic xmlns:pic="http://schemas.openxmlformats.org/drawingml/2006/picture">
+                  <pic:nvPicPr>
+                    <pic:cNvPr id="0" name="Picture 39"/>
+                    <pic:cNvPicPr>
+                      <a:picLocks noChangeAspect="1" noChangeArrowheads="1"/>
+                    </pic:cNvPicPr>
+                  </pic:nvPicPr>
+                  <pic:blipFill>
+                    <a:blip r:embed="rId13">
+                      <a:extLst>
+                        <a:ext uri="{28A0092B-C50C-407E-A947-70E740481C1C}">
+                          <a14:useLocalDpi xmlns:a14="http://schemas.microsoft.com/office/drawing/2010/main" val="0"/>
+                        </a:ext>
+                      </a:extLst>
+                    </a:blip>
+                    <a:srcRect/>
+                    <a:stretch>
+                      <a:fillRect/>
+                    </a:stretch>
+                  </pic:blipFill>
+                  <pic:spPr bwMode="auto">
+                    <a:xfrm>
+                      <a:off x="0" y="0"/>
+                      <a:ext cx="2085875" cy="1156752"/>
+                    </a:xfrm>
+                    <a:prstGeom prst="rect">
+                      <a:avLst/>
+                    </a:prstGeom>
+                    <a:noFill/>
+                    <a:ln>
+                      <a:noFill/>
+                    </a:ln>
+                  </pic:spPr>
+                </pic:pic>
+              </a:graphicData>
+            </a:graphic>
+            <wp14:sizeRelH relativeFrom="margin">
+              <wp14:pctWidth>0</wp14:pctWidth>
+            </wp14:sizeRelH>
+            <wp14:sizeRelV relativeFrom="margin">
+              <wp14:pctHeight>0</wp14:pctHeight>
+            </wp14:sizeRelV>
+          </wp:anchor>
+        </w:drawing>
+      </w:r>
+      <w:r>
+        <w:rPr>
+          <w:noProof/>
+        </w:rPr>
+        <w:drawing>
+          <wp:inline distT="0" distB="0" distL="0" distR="0">
+            <wp:extent cx="2097041" cy="1163117"/>
+            <wp:effectExtent l="0" t="0" r="0" b="0"/>
+            <wp:docPr id="47" name="Image 47"/>
+            <wp:cNvGraphicFramePr>
+              <a:graphicFrameLocks xmlns:a="http://schemas.openxmlformats.org/drawingml/2006/main" noChangeAspect="1"/>
+            </wp:cNvGraphicFramePr>
+            <a:graphic xmlns:a="http://schemas.openxmlformats.org/drawingml/2006/main">
+              <a:graphicData uri="http://schemas.openxmlformats.org/drawingml/2006/picture">
+                <pic:pic xmlns:pic="http://schemas.openxmlformats.org/drawingml/2006/picture">
+                  <pic:nvPicPr>
+                    <pic:cNvPr id="0" name="Picture 42"/>
+                    <pic:cNvPicPr>
+                      <a:picLocks noChangeAspect="1" noChangeArrowheads="1"/>
+                    </pic:cNvPicPr>
+                  </pic:nvPicPr>
+                  <pic:blipFill>
+                    <a:blip r:embed="rId14">
+                      <a:extLst>
+                        <a:ext uri="{28A0092B-C50C-407E-A947-70E740481C1C}">
+                          <a14:useLocalDpi xmlns:a14="http://schemas.microsoft.com/office/drawing/2010/main" val="0"/>
+                        </a:ext>
+                      </a:extLst>
+                    </a:blip>
+                    <a:srcRect/>
+                    <a:stretch>
+                      <a:fillRect/>
+                    </a:stretch>
+                  </pic:blipFill>
+                  <pic:spPr bwMode="auto">
+                    <a:xfrm>
+                      <a:off x="0" y="0"/>
+                      <a:ext cx="2128007" cy="1180292"/>
+                    </a:xfrm>
+                    <a:prstGeom prst="rect">
+                      <a:avLst/>
+                    </a:prstGeom>
+                    <a:noFill/>
+                    <a:ln>
+                      <a:noFill/>
+                    </a:ln>
+                  </pic:spPr>
+                </pic:pic>
+              </a:graphicData>
+            </a:graphic>
+          </wp:inline>
+        </w:drawing>
+      </w:r>
+      <w:r>
+        <w:rPr>
+          <w:noProof/>
+        </w:rPr>
+        <w:drawing>
+          <wp:inline distT="0" distB="0" distL="0" distR="0">
+            <wp:extent cx="2097040" cy="1163116"/>
+            <wp:effectExtent l="0" t="0" r="0" b="0"/>
+            <wp:docPr id="46" name="Image 46"/>
+            <wp:cNvGraphicFramePr>
+              <a:graphicFrameLocks xmlns:a="http://schemas.openxmlformats.org/drawingml/2006/main" noChangeAspect="1"/>
+            </wp:cNvGraphicFramePr>
+            <a:graphic xmlns:a="http://schemas.openxmlformats.org/drawingml/2006/main">
+              <a:graphicData uri="http://schemas.openxmlformats.org/drawingml/2006/picture">
+                <pic:pic xmlns:pic="http://schemas.openxmlformats.org/drawingml/2006/picture">
+                  <pic:nvPicPr>
+                    <pic:cNvPr id="0" name="Picture 41"/>
+                    <pic:cNvPicPr>
+                      <a:picLocks noChangeAspect="1" noChangeArrowheads="1"/>
+                    </pic:cNvPicPr>
+                  </pic:nvPicPr>
+                  <pic:blipFill>
+                    <a:blip r:embed="rId15">
+                      <a:extLst>
+                        <a:ext uri="{28A0092B-C50C-407E-A947-70E740481C1C}">
+                          <a14:useLocalDpi xmlns:a14="http://schemas.microsoft.com/office/drawing/2010/main" val="0"/>
+                        </a:ext>
+                      </a:extLst>
+                    </a:blip>
+                    <a:srcRect/>
+                    <a:stretch>
+                      <a:fillRect/>
+                    </a:stretch>
+                  </pic:blipFill>
+                  <pic:spPr bwMode="auto">
+                    <a:xfrm>
+                      <a:off x="0" y="0"/>
+                      <a:ext cx="2140457" cy="1187197"/>
+                    </a:xfrm>
+                    <a:prstGeom prst="rect">
+                      <a:avLst/>
+                    </a:prstGeom>
+                    <a:noFill/>
+                    <a:ln>
+                      <a:noFill/>
+                    </a:ln>
+                  </pic:spPr>
+                </pic:pic>
+              </a:graphicData>
+            </a:graphic>
+          </wp:inline>
+        </w:drawing>
+      </w:r>
+    </w:p>
+    <w:p>
+      <w:pPr>
+        <w:rPr>
+          <w:color w:val="FF0000"/>
+        </w:rPr>
+      </w:pPr>
+    </w:p>
+    <w:p>
+      <w:pPr>
+        <w:rPr>
+          <w:color w:val="FF0000"/>
+        </w:rPr>
+      </w:pPr>
+    </w:p>
+    <w:p>
+      <w:pPr>
+        <w:rPr>
+          <w:noProof/>
+        </w:rPr>
+      </w:pPr>
+    </w:p>
+    <w:p>
+      <w:pPr>
+        <w:rPr>
+          <w:noProof/>
+        </w:rPr>
+      </w:pPr>
+    </w:p>
+    <w:p>
+      <w:pPr>
+        <w:rPr>
+          <w:noProof/>
+        </w:rPr>
+      </w:pPr>
+    </w:p>
+    <w:p>
+      <w:pPr>
+        <w:rPr>
+          <w:noProof/>
+        </w:rPr>
+      </w:pPr>
+      <w:r>
+        <w:rPr>
+          <w:noProof/>
+        </w:rPr>
+        <w:drawing>
+          <wp:anchor distT="0" distB="0" distL="114300" distR="114300" simplePos="0" relativeHeight="251667456" behindDoc="0" locked="0" layoutInCell="1" allowOverlap="1">
+            <wp:simplePos x="0" y="0"/>
+            <wp:positionH relativeFrom="margin">
+              <wp:posOffset>0</wp:posOffset>
+            </wp:positionH>
+            <wp:positionV relativeFrom="paragraph">
+              <wp:posOffset>170485</wp:posOffset>
+            </wp:positionV>
+            <wp:extent cx="2230755" cy="1737995"/>
+            <wp:effectExtent l="0" t="0" r="0" b="0"/>
+            <wp:wrapNone/>
+            <wp:docPr id="43" name="Image 43"/>
+            <wp:cNvGraphicFramePr>
+              <a:graphicFrameLocks xmlns:a="http://schemas.openxmlformats.org/drawingml/2006/main" noChangeAspect="1"/>
+            </wp:cNvGraphicFramePr>
+            <a:graphic xmlns:a="http://schemas.openxmlformats.org/drawingml/2006/main">
+              <a:graphicData uri="http://schemas.openxmlformats.org/drawingml/2006/picture">
+                <pic:pic xmlns:pic="http://schemas.openxmlformats.org/drawingml/2006/picture">
+                  <pic:nvPicPr>
+                    <pic:cNvPr id="0" name="Picture 38"/>
+                    <pic:cNvPicPr>
+                      <a:picLocks noChangeAspect="1" noChangeArrowheads="1"/>
+                    </pic:cNvPicPr>
+                  </pic:nvPicPr>
+                  <pic:blipFill>
+                    <a:blip r:embed="rId16">
+                      <a:extLst>
+                        <a:ext uri="{28A0092B-C50C-407E-A947-70E740481C1C}">
+                          <a14:useLocalDpi xmlns:a14="http://schemas.microsoft.com/office/drawing/2010/main" val="0"/>
+                        </a:ext>
+                      </a:extLst>
+                    </a:blip>
+                    <a:srcRect/>
+                    <a:stretch>
+                      <a:fillRect/>
+                    </a:stretch>
+                  </pic:blipFill>
+                  <pic:spPr bwMode="auto">
+                    <a:xfrm>
+                      <a:off x="0" y="0"/>
+                      <a:ext cx="2230755" cy="1737995"/>
+                    </a:xfrm>
+                    <a:prstGeom prst="rect">
+                      <a:avLst/>
+                    </a:prstGeom>
+                    <a:noFill/>
+                    <a:ln>
+                      <a:noFill/>
+                    </a:ln>
+                  </pic:spPr>
+                </pic:pic>
+              </a:graphicData>
+            </a:graphic>
+            <wp14:sizeRelH relativeFrom="margin">
+              <wp14:pctWidth>0</wp14:pctWidth>
+            </wp14:sizeRelH>
+            <wp14:sizeRelV relativeFrom="margin">
+              <wp14:pctHeight>0</wp14:pctHeight>
+            </wp14:sizeRelV>
+          </wp:anchor>
+        </w:drawing>
+      </w:r>
+    </w:p>
+    <w:p>
+      <w:pPr>
+        <w:rPr>
+          <w:color w:val="FF0000"/>
+        </w:rPr>
+      </w:pPr>
+    </w:p>
+    <w:p>
+      <w:pPr>
+        <w:rPr>
+          <w:color w:val="FF0000"/>
+        </w:rPr>
+      </w:pPr>
+    </w:p>
+    <w:p>
+      <w:pPr>
+        <w:rPr>
+          <w:color w:val="FF0000"/>
+        </w:rPr>
+      </w:pPr>
+    </w:p>
+    <w:p>
+      <w:pPr>
+        <w:rPr>
+          <w:color w:val="FF0000"/>
+        </w:rPr>
+      </w:pPr>
+    </w:p>
+    <w:p>
+      <w:pPr>
+        <w:rPr>
+          <w:color w:val="FF0000"/>
+        </w:rPr>
+      </w:pPr>
+    </w:p>
+    <w:p>
+      <w:pPr>
+        <w:rPr>
+          <w:color w:val="FF0000"/>
+        </w:rPr>
+      </w:pPr>
+    </w:p>
+    <w:p>
+      <w:pPr>
+        <w:rPr>
+          <w:color w:val="FF0000"/>
+        </w:rPr>
+      </w:pPr>
+    </w:p>
+    <w:p>
+      <w:pPr>
+        <w:rPr>
+          <w:color w:val="FF0000"/>
+        </w:rPr>
+      </w:pPr>
+    </w:p>
+    <w:p>
+      <w:pPr>
+        <w:rPr>
+          <w:color w:val="FF0000"/>
+        </w:rPr>
+      </w:pPr>
+    </w:p>
+    <w:p>
+      <w:pPr>
+        <w:rPr>
+          <w:color w:val="FF0000"/>
+        </w:rPr>
+      </w:pPr>
       <w:proofErr w:type="spellStart"/>
       <w:r>
-        <w:t>github</w:t>
+        <w:rPr>
+          <w:color w:val="FF0000"/>
+        </w:rPr>
+        <w:t>Img</w:t>
       </w:r>
       <w:proofErr w:type="spellEnd"/>
       <w:r>
-        <w:t xml:space="preserve"> nous avons la possibilité </w:t>
-      </w:r>
-      <w:r>
-        <w:t xml:space="preserve">de crée des projets (sprint) et des issues (tâche). J'ai donc utiliser le support de cour afin de comprendre comment cella marchais. J'ai crée en premier mes issues puis mes sprint j'ai </w:t>
-      </w:r>
-      <w:r>
-        <w:t>crée le sprint 3 comme demander par le mandant puis j'ai commencer à préparer le sprint 4. Chaque sprint dure une semaine.</w:t>
+        <w:rPr>
+          <w:color w:val="FF0000"/>
+        </w:rPr>
+        <w:t xml:space="preserve"> use case tous</w:t>
+      </w:r>
+      <w:bookmarkStart w:id="7" w:name="_GoBack"/>
+      <w:bookmarkEnd w:id="7"/>
+    </w:p>
+    <w:p>
+      <w:pPr>
+        <w:pStyle w:val="Titre1"/>
+      </w:pPr>
+      <w:bookmarkStart w:id="8" w:name="_Toc35534352"/>
+      <w:r>
+        <w:t xml:space="preserve">La planification </w:t>
+      </w:r>
+      <w:r>
+        <w:t>en mode agile</w:t>
+      </w:r>
+      <w:bookmarkEnd w:id="8"/>
+      <w:r>
+        <w:t xml:space="preserve"> </w:t>
       </w:r>
     </w:p>
     <w:p/>
     <w:p>
+      <w:r>
+        <w:t xml:space="preserve">Sur </w:t>
+      </w:r>
       <w:proofErr w:type="spellStart"/>
       <w:r>
-        <w:t>Img</w:t>
+        <w:t>github</w:t>
       </w:r>
       <w:proofErr w:type="spellEnd"/>
       <w:r>
-        <w:t xml:space="preserve"> sprint</w:t>
+        <w:t xml:space="preserve"> nous avons la possibilité </w:t>
+      </w:r>
+      <w:r>
+        <w:t xml:space="preserve">de crée des projets (sprint) et des issues (tâche). J'ai donc utiliser le support de cour afin de comprendre comment cella marchais. J'ai crée en premier mes issues puis mes sprint j'ai </w:t>
+      </w:r>
+      <w:r>
+        <w:t>crée le sprint 3 comme demander par le mandant puis j'ai commencer à préparer le sprint 4. Chaque sprint dure une semaine.</w:t>
       </w:r>
     </w:p>
     <w:p/>
     <w:p>
       <w:pPr>
-        <w:pStyle w:val="Titre1"/>
-      </w:pPr>
-      <w:bookmarkStart w:id="8" w:name="_Toc35534353"/>
-      <w:r>
-        <w:t xml:space="preserve">Journal de </w:t>
-      </w:r>
-      <w:r>
-        <w:t>travail</w:t>
-      </w:r>
-      <w:bookmarkEnd w:id="8"/>
+        <w:rPr>
+          <w:color w:val="FF0000"/>
+        </w:rPr>
+      </w:pPr>
+      <w:proofErr w:type="spellStart"/>
+      <w:r>
+        <w:rPr>
+          <w:color w:val="FF0000"/>
+        </w:rPr>
+        <w:lastRenderedPageBreak/>
+        <w:t>Img</w:t>
+      </w:r>
+      <w:proofErr w:type="spellEnd"/>
+      <w:r>
+        <w:rPr>
+          <w:color w:val="FF0000"/>
+        </w:rPr>
+        <w:t xml:space="preserve"> sprint</w:t>
+      </w:r>
     </w:p>
     <w:p/>
     <w:p>
-      <w:r>
-        <w:t>Nombres d'heurs total : …</w:t>
-      </w:r>
-    </w:p>
-    <w:p>
-      <w:proofErr w:type="spellStart"/>
-      <w:r>
-        <w:t>Img</w:t>
-      </w:r>
-      <w:proofErr w:type="spellEnd"/>
-      <w:r>
-        <w:t xml:space="preserve"> journal </w:t>
-      </w:r>
-    </w:p>
-    <w:p>
-      <w:pPr>
-        <w:pStyle w:val="Titre2"/>
-      </w:pPr>
-      <w:bookmarkStart w:id="9" w:name="_Toc35534354"/>
-      <w:r>
-        <w:t>Journal de bord</w:t>
+      <w:pPr>
+        <w:pStyle w:val="Titre1"/>
+      </w:pPr>
+      <w:bookmarkStart w:id="9" w:name="_Toc35534353"/>
+      <w:r>
+        <w:t xml:space="preserve">Journal de </w:t>
+      </w:r>
+      <w:r>
+        <w:t>travail</w:t>
       </w:r>
       <w:bookmarkEnd w:id="9"/>
-    </w:p>
-    <w:p>
-      <w:proofErr w:type="spellStart"/>
-      <w:r>
-        <w:t>Img</w:t>
-      </w:r>
-      <w:proofErr w:type="spellEnd"/>
-      <w:r>
-        <w:t xml:space="preserve"> journal </w:t>
-      </w:r>
-    </w:p>
-    <w:p>
-      <w:pPr>
-        <w:pStyle w:val="Titre1"/>
-      </w:pPr>
-      <w:bookmarkStart w:id="10" w:name="_Toc35534355"/>
-      <w:r>
-        <w:t>Test</w:t>
-      </w:r>
-      <w:bookmarkStart w:id="11" w:name="_Toc35534356"/>
-      <w:bookmarkEnd w:id="10"/>
-      <w:bookmarkEnd w:id="11"/>
     </w:p>
     <w:p/>
     <w:p>
-      <w:proofErr w:type="spellStart"/>
-      <w:r>
-        <w:t>Img</w:t>
-      </w:r>
-      <w:proofErr w:type="spellEnd"/>
-      <w:r>
-        <w:t xml:space="preserve"> test </w:t>
+      <w:r>
+        <w:t>Nombres d'heurs total : …</w:t>
       </w:r>
     </w:p>
     <w:p>
       <w:pPr>
-        <w:contextualSpacing w:val="0"/>
-        <w:jc w:val="left"/>
-      </w:pPr>
-      <w:r>
-        <w:br w:type="page"/>
+        <w:rPr>
+          <w:color w:val="FF0000"/>
+        </w:rPr>
+      </w:pPr>
+      <w:proofErr w:type="spellStart"/>
+      <w:r>
+        <w:rPr>
+          <w:color w:val="FF0000"/>
+        </w:rPr>
+        <w:t>Img</w:t>
+      </w:r>
+      <w:proofErr w:type="spellEnd"/>
+      <w:r>
+        <w:rPr>
+          <w:color w:val="FF0000"/>
+        </w:rPr>
+        <w:t xml:space="preserve"> journal </w:t>
       </w:r>
     </w:p>
-    <w:p/>
     <w:p>
       <w:pPr>
+        <w:pStyle w:val="Titre2"/>
+      </w:pPr>
+      <w:bookmarkStart w:id="10" w:name="_Toc35534354"/>
+      <w:r>
+        <w:t>Journal de bord</w:t>
+      </w:r>
+      <w:bookmarkEnd w:id="10"/>
+    </w:p>
+    <w:p>
+      <w:pPr>
+        <w:rPr>
+          <w:color w:val="FF0000"/>
+        </w:rPr>
+      </w:pPr>
+      <w:proofErr w:type="spellStart"/>
+      <w:r>
+        <w:rPr>
+          <w:color w:val="FF0000"/>
+        </w:rPr>
+        <w:t>Img</w:t>
+      </w:r>
+      <w:proofErr w:type="spellEnd"/>
+      <w:r>
+        <w:rPr>
+          <w:color w:val="FF0000"/>
+        </w:rPr>
+        <w:t xml:space="preserve"> journal </w:t>
+      </w:r>
+    </w:p>
+    <w:p>
+      <w:pPr>
         <w:pStyle w:val="Titre1"/>
       </w:pPr>
-      <w:bookmarkStart w:id="12" w:name="_Toc35534357"/>
-      <w:r>
-        <w:t>Ordre de création du programme e</w:t>
-      </w:r>
-      <w:r>
-        <w:t xml:space="preserve">n </w:t>
-      </w:r>
-      <w:r>
-        <w:t>détail</w:t>
-      </w:r>
+      <w:bookmarkStart w:id="11" w:name="_Toc35534355"/>
+      <w:r>
+        <w:t>Test</w:t>
+      </w:r>
+      <w:bookmarkStart w:id="12" w:name="_Toc35534356"/>
+      <w:bookmarkEnd w:id="11"/>
       <w:bookmarkEnd w:id="12"/>
     </w:p>
     <w:p/>
     <w:p>
-      <w:r>
-        <w:t xml:space="preserve">1 : Je vais </w:t>
-      </w:r>
-      <w:r>
-        <w:t>créer</w:t>
-      </w:r>
-      <w:r>
-        <w:t xml:space="preserve"> en premier la page du menu car c'est elle qui </w:t>
-      </w:r>
-      <w:r>
-        <w:t>va</w:t>
-      </w:r>
-      <w:r>
-        <w:t xml:space="preserve"> relier </w:t>
-      </w:r>
-      <w:r>
-        <w:t>tous</w:t>
-      </w:r>
-      <w:r>
-        <w:t xml:space="preserve"> les modes. </w:t>
+      <w:pPr>
+        <w:rPr>
+          <w:color w:val="FF0000"/>
+        </w:rPr>
+      </w:pPr>
+      <w:proofErr w:type="spellStart"/>
+      <w:r>
+        <w:rPr>
+          <w:color w:val="FF0000"/>
+        </w:rPr>
+        <w:t>Img</w:t>
+      </w:r>
+      <w:proofErr w:type="spellEnd"/>
+      <w:r>
+        <w:rPr>
+          <w:color w:val="FF0000"/>
+        </w:rPr>
+        <w:t xml:space="preserve"> test </w:t>
+      </w:r>
+    </w:p>
+    <w:p>
+      <w:pPr>
+        <w:contextualSpacing w:val="0"/>
+      </w:pPr>
+      <w:r>
+        <w:br w:type="page"/>
       </w:r>
     </w:p>
     <w:p/>
     <w:p>
+      <w:pPr>
+        <w:pStyle w:val="Titre1"/>
+      </w:pPr>
+      <w:bookmarkStart w:id="13" w:name="_Toc35534357"/>
+      <w:r>
+        <w:t>Ordre de création du programme e</w:t>
+      </w:r>
+      <w:r>
+        <w:t xml:space="preserve">n </w:t>
+      </w:r>
+      <w:r>
+        <w:t>détail</w:t>
+      </w:r>
+      <w:bookmarkEnd w:id="13"/>
+    </w:p>
+    <w:p/>
+    <w:p>
+      <w:r>
+        <w:t xml:space="preserve">1 : Je vais </w:t>
+      </w:r>
+      <w:r>
+        <w:t>créer</w:t>
+      </w:r>
+      <w:r>
+        <w:t xml:space="preserve"> en premier la page du menu car c'est elle qui </w:t>
+      </w:r>
+      <w:r>
+        <w:t>va</w:t>
+      </w:r>
+      <w:r>
+        <w:t xml:space="preserve"> relier </w:t>
+      </w:r>
+      <w:r>
+        <w:t>tous</w:t>
+      </w:r>
+      <w:r>
+        <w:t xml:space="preserve"> les modes. </w:t>
+      </w:r>
+    </w:p>
+    <w:p/>
+    <w:p>
       <w:r>
         <w:t xml:space="preserve">2 : Je vais </w:t>
       </w:r>
@@ -6149,7 +6812,7 @@
       </w:r>
     </w:p>
     <w:p>
-      <w:hyperlink r:id="rId10" w:history="1">
+      <w:hyperlink r:id="rId17" w:history="1">
         <w:r>
           <w:rPr>
             <w:rStyle w:val="Lienhypertexte"/>
@@ -6219,11 +6882,11 @@
       <w:pPr>
         <w:pStyle w:val="Titre1"/>
       </w:pPr>
-      <w:bookmarkStart w:id="13" w:name="_Toc35534358"/>
+      <w:bookmarkStart w:id="14" w:name="_Toc35534358"/>
       <w:r>
         <w:t>Lien</w:t>
       </w:r>
-      <w:bookmarkEnd w:id="13"/>
+      <w:bookmarkEnd w:id="14"/>
       <w:r>
         <w:t xml:space="preserve"> </w:t>
       </w:r>
@@ -6231,15 +6894,12 @@
         <w:t xml:space="preserve">utiliser comme renseignement </w:t>
       </w:r>
     </w:p>
+    <w:p/>
     <w:p>
-      <w:bookmarkStart w:id="14" w:name="_GoBack"/>
-      <w:bookmarkEnd w:id="14"/>
-    </w:p>
-    <w:p>
       <w:r>
         <w:t xml:space="preserve">Photo de la première page :  </w:t>
       </w:r>
-      <w:hyperlink r:id="rId11" w:history="1">
+      <w:hyperlink r:id="rId18" w:history="1">
         <w:r>
           <w:rPr>
             <w:rStyle w:val="Lienhypertexte"/>
@@ -6263,7 +6923,7 @@
         </w:rPr>
         <w:t xml:space="preserve">Wiki : </w:t>
       </w:r>
-      <w:hyperlink r:id="rId12" w:history="1">
+      <w:hyperlink r:id="rId19" w:history="1">
         <w:r>
           <w:rPr>
             <w:rStyle w:val="Lienhypertexte"/>
@@ -6311,7 +6971,7 @@
         </w:rPr>
         <w:t xml:space="preserve"> </w:t>
       </w:r>
-      <w:hyperlink r:id="rId13" w:history="1">
+      <w:hyperlink r:id="rId20" w:history="1">
         <w:r>
           <w:rPr>
             <w:rStyle w:val="Lienhypertexte"/>
@@ -6373,7 +7033,7 @@
         </w:rPr>
         <w:t xml:space="preserve">: </w:t>
       </w:r>
-      <w:hyperlink r:id="rId14" w:history="1">
+      <w:hyperlink r:id="rId21" w:history="1">
         <w:r>
           <w:rPr>
             <w:rStyle w:val="Lienhypertexte"/>
@@ -6419,8 +7079,8 @@
     <w:p/>
     <w:p/>
     <w:sectPr>
-      <w:headerReference w:type="default" r:id="rId15"/>
-      <w:footerReference w:type="default" r:id="rId16"/>
+      <w:headerReference w:type="default" r:id="rId22"/>
+      <w:footerReference w:type="default" r:id="rId23"/>
       <w:pgSz w:w="11906" w:h="16838"/>
       <w:pgMar w:top="1417" w:right="1417" w:bottom="1417" w:left="1417" w:header="708" w:footer="708" w:gutter="0"/>
       <w:pgNumType w:start="0"/>
@@ -6566,7 +7226,7 @@
             <w:rPr>
               <w:noProof/>
             </w:rPr>
-            <w:t>19 mars 2020</w:t>
+            <w:t>25 mars 2020</w:t>
           </w:r>
           <w:r>
             <w:fldChar w:fldCharType="end"/>
@@ -8628,8 +9288,11 @@
     <w:lsdException w:name="Table 3D effects 3" w:semiHidden="1" w:unhideWhenUsed="1"/>
     <w:lsdException w:name="Table Contemporary" w:semiHidden="1" w:unhideWhenUsed="1"/>
     <w:lsdException w:name="Table Elegant" w:semiHidden="1" w:unhideWhenUsed="1"/>
+    <w:lsdException w:name="Table Professional" w:semiHidden="1" w:unhideWhenUsed="1"/>
     <w:lsdException w:name="Table Subtle 1" w:semiHidden="1" w:unhideWhenUsed="1"/>
     <w:lsdException w:name="Table Subtle 2" w:semiHidden="1" w:unhideWhenUsed="1"/>
+    <w:lsdException w:name="Table Web 1" w:semiHidden="1" w:unhideWhenUsed="1"/>
+    <w:lsdException w:name="Table Web 2" w:semiHidden="1" w:unhideWhenUsed="1"/>
     <w:lsdException w:name="Table Web 3" w:semiHidden="1" w:unhideWhenUsed="1"/>
     <w:lsdException w:name="Balloon Text" w:semiHidden="1" w:unhideWhenUsed="1"/>
     <w:lsdException w:name="Table Grid" w:uiPriority="39"/>
@@ -9633,7 +10296,7 @@
     <w:charset w:val="00"/>
     <w:family w:val="roman"/>
     <w:pitch w:val="variable"/>
-    <w:sig w:usb0="20002A87" w:usb1="80000000" w:usb2="00000008" w:usb3="00000000" w:csb0="000001FF" w:csb1="00000000"/>
+    <w:sig w:usb0="E0002EFF" w:usb1="C000785B" w:usb2="00000009" w:usb3="00000000" w:csb0="000001FF" w:csb1="00000000"/>
   </w:font>
   <w:font w:name="Courier New">
     <w:panose1 w:val="02070309020205020404"/>
@@ -9654,21 +10317,21 @@
     <w:charset w:val="00"/>
     <w:family w:val="swiss"/>
     <w:pitch w:val="variable"/>
-    <w:sig w:usb0="A00002EF" w:usb1="4000207B" w:usb2="00000000" w:usb3="00000000" w:csb0="0000009F" w:csb1="00000000"/>
+    <w:sig w:usb0="E4002EFF" w:usb1="C000247B" w:usb2="00000009" w:usb3="00000000" w:csb0="000001FF" w:csb1="00000000"/>
   </w:font>
   <w:font w:name="Calibri Light">
     <w:panose1 w:val="020F0302020204030204"/>
     <w:charset w:val="00"/>
     <w:family w:val="swiss"/>
     <w:pitch w:val="variable"/>
-    <w:sig w:usb0="A00002EF" w:usb1="4000207B" w:usb2="00000000" w:usb3="00000000" w:csb0="0000009F" w:csb1="00000000"/>
+    <w:sig w:usb0="E4002EFF" w:usb1="C000247B" w:usb2="00000009" w:usb3="00000000" w:csb0="000001FF" w:csb1="00000000"/>
   </w:font>
   <w:font w:name="Arial">
     <w:panose1 w:val="020B0604020202020204"/>
     <w:charset w:val="00"/>
     <w:family w:val="swiss"/>
     <w:pitch w:val="variable"/>
-    <w:sig w:usb0="20002A87" w:usb1="80000000" w:usb2="00000008" w:usb3="00000000" w:csb0="000001FF" w:csb1="00000000"/>
+    <w:sig w:usb0="E0002EFF" w:usb1="C000785B" w:usb2="00000009" w:usb3="00000000" w:csb0="000001FF" w:csb1="00000000"/>
   </w:font>
 </w:fonts>
 </file>
@@ -9690,6 +10353,7 @@
   </w:compat>
   <w:rsids>
     <w:rsidRoot w:val="00F6103A"/>
+    <w:rsid w:val="005576DA"/>
     <w:rsid w:val="009D59D3"/>
     <w:rsid w:val="00A735E3"/>
     <w:rsid w:val="00AD3B8C"/>
@@ -9883,8 +10547,11 @@
     <w:lsdException w:name="Table 3D effects 3" w:semiHidden="1" w:unhideWhenUsed="1"/>
     <w:lsdException w:name="Table Contemporary" w:semiHidden="1" w:unhideWhenUsed="1"/>
     <w:lsdException w:name="Table Elegant" w:semiHidden="1" w:unhideWhenUsed="1"/>
+    <w:lsdException w:name="Table Professional" w:semiHidden="1" w:unhideWhenUsed="1"/>
     <w:lsdException w:name="Table Subtle 1" w:semiHidden="1" w:unhideWhenUsed="1"/>
     <w:lsdException w:name="Table Subtle 2" w:semiHidden="1" w:unhideWhenUsed="1"/>
+    <w:lsdException w:name="Table Web 1" w:semiHidden="1" w:unhideWhenUsed="1"/>
+    <w:lsdException w:name="Table Web 2" w:semiHidden="1" w:unhideWhenUsed="1"/>
     <w:lsdException w:name="Table Web 3" w:semiHidden="1" w:unhideWhenUsed="1"/>
     <w:lsdException w:name="Balloon Text" w:semiHidden="1" w:unhideWhenUsed="1"/>
     <w:lsdException w:name="Table Grid" w:uiPriority="39"/>
@@ -10455,7 +11122,7 @@
 </file>
 
 <file path=customXml/itemProps2.xml><?xml version="1.0" encoding="utf-8"?>
-<ds:datastoreItem xmlns:ds="http://schemas.openxmlformats.org/officeDocument/2006/customXml" ds:itemID="{A28DEC06-8771-4E5D-846C-2664C954F9E0}">
+<ds:datastoreItem xmlns:ds="http://schemas.openxmlformats.org/officeDocument/2006/customXml" ds:itemID="{CF5D2093-A0B6-4BE2-8218-2AF7EF6F53D2}">
   <ds:schemaRefs>
     <ds:schemaRef ds:uri="http://schemas.openxmlformats.org/officeDocument/2006/bibliography"/>
   </ds:schemaRefs>

</xml_diff>